<commit_message>
terminato class diagram e aggiunte crc cards delle nuove classi
</commit_message>
<xml_diff>
--- a/Documentazione/OO/CRC Cards.docx
+++ b/Documentazione/OO/CRC Cards.docx
@@ -3736,6 +3736,473 @@
       <w:pPr>
         <w:pStyle w:val="Titolo2"/>
         <w:rPr>
+          <w:sz w:val="32"/>
+          <w:szCs w:val="32"/>
+        </w:rPr>
+      </w:pPr>
+      <w:r>
+        <w:br w:type="page"/>
+      </w:r>
+    </w:p>
+    <w:p>
+      <w:pPr>
+        <w:pStyle w:val="Titolo2"/>
+      </w:pPr>
+      <w:r>
+        <w:lastRenderedPageBreak/>
+        <w:t>ControllerProgettiSegreteria</w:t>
+      </w:r>
+    </w:p>
+    <w:tbl>
+      <w:tblPr>
+        <w:tblpPr w:leftFromText="141" w:rightFromText="141" w:vertAnchor="page" w:horzAnchor="margin" w:tblpY="1931"/>
+        <w:tblW w:w="0" w:type="auto"/>
+        <w:tblBorders>
+          <w:top w:val="single" w:sz="4" w:space="0" w:color="auto"/>
+          <w:left w:val="single" w:sz="4" w:space="0" w:color="auto"/>
+          <w:bottom w:val="single" w:sz="4" w:space="0" w:color="auto"/>
+          <w:right w:val="single" w:sz="4" w:space="0" w:color="auto"/>
+          <w:insideH w:val="single" w:sz="4" w:space="0" w:color="auto"/>
+          <w:insideV w:val="single" w:sz="4" w:space="0" w:color="auto"/>
+        </w:tblBorders>
+        <w:tblCellMar>
+          <w:left w:w="70" w:type="dxa"/>
+          <w:right w:w="70" w:type="dxa"/>
+        </w:tblCellMar>
+        <w:tblLook w:val="0000" w:firstRow="0" w:lastRow="0" w:firstColumn="0" w:lastColumn="0" w:noHBand="0" w:noVBand="0"/>
+      </w:tblPr>
+      <w:tblGrid>
+        <w:gridCol w:w="1468"/>
+        <w:gridCol w:w="3169"/>
+        <w:gridCol w:w="4829"/>
+      </w:tblGrid>
+      <w:tr>
+        <w:trPr>
+          <w:trHeight w:val="81"/>
+        </w:trPr>
+        <w:tc>
+          <w:tcPr>
+            <w:tcW w:w="9466" w:type="dxa"/>
+            <w:gridSpan w:val="3"/>
+          </w:tcPr>
+          <w:p>
+            <w:pPr>
+              <w:jc w:val="center"/>
+              <w:rPr>
+                <w:b/>
+                <w:bCs/>
+                <w:sz w:val="24"/>
+                <w:szCs w:val="24"/>
+              </w:rPr>
+            </w:pPr>
+            <w:r>
+              <w:rPr>
+                <w:b/>
+                <w:bCs/>
+                <w:sz w:val="24"/>
+                <w:szCs w:val="24"/>
+              </w:rPr>
+              <w:t>ControllerProgettiSegreteria</w:t>
+            </w:r>
+          </w:p>
+        </w:tc>
+      </w:tr>
+      <w:tr>
+        <w:trPr>
+          <w:trHeight w:val="72"/>
+        </w:trPr>
+        <w:tc>
+          <w:tcPr>
+            <w:tcW w:w="1468" w:type="dxa"/>
+          </w:tcPr>
+          <w:p>
+            <w:r>
+              <w:t>Superclassi:</w:t>
+            </w:r>
+          </w:p>
+        </w:tc>
+        <w:tc>
+          <w:tcPr>
+            <w:tcW w:w="7998" w:type="dxa"/>
+            <w:gridSpan w:val="2"/>
+          </w:tcPr>
+          <w:p>
+            <w:r>
+              <w:t>Object</w:t>
+            </w:r>
+          </w:p>
+        </w:tc>
+      </w:tr>
+      <w:tr>
+        <w:trPr>
+          <w:trHeight w:val="103"/>
+        </w:trPr>
+        <w:tc>
+          <w:tcPr>
+            <w:tcW w:w="1468" w:type="dxa"/>
+          </w:tcPr>
+          <w:p>
+            <w:r>
+              <w:t>Sottoclassi:</w:t>
+            </w:r>
+          </w:p>
+        </w:tc>
+        <w:tc>
+          <w:tcPr>
+            <w:tcW w:w="7998" w:type="dxa"/>
+            <w:gridSpan w:val="2"/>
+          </w:tcPr>
+          <w:p/>
+        </w:tc>
+      </w:tr>
+      <w:tr>
+        <w:trPr>
+          <w:trHeight w:val="130"/>
+        </w:trPr>
+        <w:tc>
+          <w:tcPr>
+            <w:tcW w:w="4637" w:type="dxa"/>
+            <w:gridSpan w:val="2"/>
+          </w:tcPr>
+          <w:p>
+            <w:pPr>
+              <w:jc w:val="center"/>
+              <w:rPr>
+                <w:sz w:val="28"/>
+                <w:szCs w:val="28"/>
+              </w:rPr>
+            </w:pPr>
+            <w:r>
+              <w:rPr>
+                <w:sz w:val="28"/>
+                <w:szCs w:val="28"/>
+              </w:rPr>
+              <w:t>Responsabilità</w:t>
+            </w:r>
+          </w:p>
+        </w:tc>
+        <w:tc>
+          <w:tcPr>
+            <w:tcW w:w="4829" w:type="dxa"/>
+          </w:tcPr>
+          <w:p>
+            <w:pPr>
+              <w:jc w:val="center"/>
+              <w:rPr>
+                <w:sz w:val="28"/>
+                <w:szCs w:val="28"/>
+              </w:rPr>
+            </w:pPr>
+            <w:r>
+              <w:rPr>
+                <w:sz w:val="28"/>
+                <w:szCs w:val="28"/>
+              </w:rPr>
+              <w:t>Collaboratori</w:t>
+            </w:r>
+          </w:p>
+        </w:tc>
+      </w:tr>
+      <w:tr>
+        <w:trPr>
+          <w:trHeight w:val="172"/>
+        </w:trPr>
+        <w:tc>
+          <w:tcPr>
+            <w:tcW w:w="4637" w:type="dxa"/>
+            <w:gridSpan w:val="2"/>
+          </w:tcPr>
+          <w:p>
+            <w:r>
+              <w:t xml:space="preserve">-Si occupa di gestire la finestra </w:t>
+            </w:r>
+            <w:r>
+              <w:t xml:space="preserve">della segreteria </w:t>
+            </w:r>
+            <w:r>
+              <w:t>GestioneProgettiSegreteria</w:t>
+            </w:r>
+          </w:p>
+          <w:p>
+            <w:r>
+              <w:t>-Ha una serie di metodi per ottenere tutte le info riguardanti i progetti e le collaborazioni come ottieniAmbitiProgetto() e ottieniCollaborazioni()</w:t>
+            </w:r>
+          </w:p>
+          <w:p/>
+        </w:tc>
+        <w:tc>
+          <w:tcPr>
+            <w:tcW w:w="4829" w:type="dxa"/>
+          </w:tcPr>
+          <w:p>
+            <w:r>
+              <w:t>-GestioneProgettiSegreteria (GUI)</w:t>
+            </w:r>
+          </w:p>
+          <w:p>
+            <w:r>
+              <w:t>-ControllerScelta</w:t>
+            </w:r>
+          </w:p>
+          <w:p>
+            <w:r>
+              <w:t>-AmbitoProgetto</w:t>
+            </w:r>
+          </w:p>
+          <w:p>
+            <w:r>
+              <w:t>-CollaborazioneProgetto</w:t>
+            </w:r>
+          </w:p>
+          <w:p>
+            <w:r>
+              <w:t>-Progetto</w:t>
+            </w:r>
+          </w:p>
+          <w:p>
+            <w:r>
+              <w:t>-Tutti i DAO</w:t>
+            </w:r>
+          </w:p>
+          <w:p/>
+        </w:tc>
+      </w:tr>
+    </w:tbl>
+    <w:p/>
+    <w:p>
+      <w:pPr>
+        <w:pStyle w:val="Titolo2"/>
+      </w:pPr>
+      <w:r>
+        <w:t>ControllerMeetingSegreteria</w:t>
+      </w:r>
+    </w:p>
+    <w:tbl>
+      <w:tblPr>
+        <w:tblpPr w:leftFromText="141" w:rightFromText="141" w:vertAnchor="page" w:horzAnchor="margin" w:tblpY="7962"/>
+        <w:tblW w:w="0" w:type="auto"/>
+        <w:tblBorders>
+          <w:top w:val="single" w:sz="4" w:space="0" w:color="auto"/>
+          <w:left w:val="single" w:sz="4" w:space="0" w:color="auto"/>
+          <w:bottom w:val="single" w:sz="4" w:space="0" w:color="auto"/>
+          <w:right w:val="single" w:sz="4" w:space="0" w:color="auto"/>
+          <w:insideH w:val="single" w:sz="4" w:space="0" w:color="auto"/>
+          <w:insideV w:val="single" w:sz="4" w:space="0" w:color="auto"/>
+        </w:tblBorders>
+        <w:tblCellMar>
+          <w:left w:w="70" w:type="dxa"/>
+          <w:right w:w="70" w:type="dxa"/>
+        </w:tblCellMar>
+        <w:tblLook w:val="0000" w:firstRow="0" w:lastRow="0" w:firstColumn="0" w:lastColumn="0" w:noHBand="0" w:noVBand="0"/>
+      </w:tblPr>
+      <w:tblGrid>
+        <w:gridCol w:w="1468"/>
+        <w:gridCol w:w="3169"/>
+        <w:gridCol w:w="4829"/>
+      </w:tblGrid>
+      <w:tr>
+        <w:trPr>
+          <w:trHeight w:val="81"/>
+        </w:trPr>
+        <w:tc>
+          <w:tcPr>
+            <w:tcW w:w="9466" w:type="dxa"/>
+            <w:gridSpan w:val="3"/>
+          </w:tcPr>
+          <w:p>
+            <w:pPr>
+              <w:jc w:val="center"/>
+              <w:rPr>
+                <w:b/>
+                <w:bCs/>
+                <w:sz w:val="24"/>
+                <w:szCs w:val="24"/>
+              </w:rPr>
+            </w:pPr>
+            <w:r>
+              <w:rPr>
+                <w:b/>
+                <w:bCs/>
+                <w:sz w:val="24"/>
+                <w:szCs w:val="24"/>
+              </w:rPr>
+              <w:t>ControllerMeetingSegreteria</w:t>
+            </w:r>
+          </w:p>
+        </w:tc>
+      </w:tr>
+      <w:tr>
+        <w:trPr>
+          <w:trHeight w:val="72"/>
+        </w:trPr>
+        <w:tc>
+          <w:tcPr>
+            <w:tcW w:w="1468" w:type="dxa"/>
+          </w:tcPr>
+          <w:p>
+            <w:r>
+              <w:t>Superclassi:</w:t>
+            </w:r>
+          </w:p>
+        </w:tc>
+        <w:tc>
+          <w:tcPr>
+            <w:tcW w:w="7998" w:type="dxa"/>
+            <w:gridSpan w:val="2"/>
+          </w:tcPr>
+          <w:p>
+            <w:r>
+              <w:t>Object</w:t>
+            </w:r>
+          </w:p>
+        </w:tc>
+      </w:tr>
+      <w:tr>
+        <w:trPr>
+          <w:trHeight w:val="103"/>
+        </w:trPr>
+        <w:tc>
+          <w:tcPr>
+            <w:tcW w:w="1468" w:type="dxa"/>
+          </w:tcPr>
+          <w:p>
+            <w:r>
+              <w:t>Sottoclassi:</w:t>
+            </w:r>
+          </w:p>
+        </w:tc>
+        <w:tc>
+          <w:tcPr>
+            <w:tcW w:w="7998" w:type="dxa"/>
+            <w:gridSpan w:val="2"/>
+          </w:tcPr>
+          <w:p/>
+        </w:tc>
+      </w:tr>
+      <w:tr>
+        <w:trPr>
+          <w:trHeight w:val="130"/>
+        </w:trPr>
+        <w:tc>
+          <w:tcPr>
+            <w:tcW w:w="4637" w:type="dxa"/>
+            <w:gridSpan w:val="2"/>
+          </w:tcPr>
+          <w:p>
+            <w:pPr>
+              <w:jc w:val="center"/>
+              <w:rPr>
+                <w:sz w:val="28"/>
+                <w:szCs w:val="28"/>
+              </w:rPr>
+            </w:pPr>
+            <w:r>
+              <w:rPr>
+                <w:sz w:val="28"/>
+                <w:szCs w:val="28"/>
+              </w:rPr>
+              <w:t>Responsabilità</w:t>
+            </w:r>
+          </w:p>
+        </w:tc>
+        <w:tc>
+          <w:tcPr>
+            <w:tcW w:w="4829" w:type="dxa"/>
+          </w:tcPr>
+          <w:p>
+            <w:pPr>
+              <w:jc w:val="center"/>
+              <w:rPr>
+                <w:sz w:val="28"/>
+                <w:szCs w:val="28"/>
+              </w:rPr>
+            </w:pPr>
+            <w:r>
+              <w:rPr>
+                <w:sz w:val="28"/>
+                <w:szCs w:val="28"/>
+              </w:rPr>
+              <w:t>Collaboratori</w:t>
+            </w:r>
+          </w:p>
+        </w:tc>
+      </w:tr>
+      <w:tr>
+        <w:trPr>
+          <w:trHeight w:val="172"/>
+        </w:trPr>
+        <w:tc>
+          <w:tcPr>
+            <w:tcW w:w="4637" w:type="dxa"/>
+            <w:gridSpan w:val="2"/>
+          </w:tcPr>
+          <w:p>
+            <w:r>
+              <w:t>-Si occupa di gestire le finestre della segreteria GestioneMeetingSegreteria e GestioneSale</w:t>
+            </w:r>
+          </w:p>
+          <w:p>
+            <w:r>
+              <w:t>-Ha dei metodi per passare da una finestra all’altra come apriGestioneSale() e tornaAiPlanner()</w:t>
+            </w:r>
+          </w:p>
+          <w:p>
+            <w:r>
+              <w:t>-Ha una serie di metodi che consentono di ottenere informazioni sui Meetings e sulle Sale Riunione</w:t>
+            </w:r>
+          </w:p>
+          <w:p>
+            <w:r>
+              <w:t>-Ha una serie di metodi che consentono di filtrare le informazioni come flitraMeetingFisici() e filtraMeetingPiattaforma(String piattaforma)</w:t>
+            </w:r>
+          </w:p>
+          <w:p/>
+        </w:tc>
+        <w:tc>
+          <w:tcPr>
+            <w:tcW w:w="4829" w:type="dxa"/>
+          </w:tcPr>
+          <w:p>
+            <w:r>
+              <w:t>-GestioneMeetingSegreteria (GUI)</w:t>
+            </w:r>
+          </w:p>
+          <w:p>
+            <w:r>
+              <w:t>-GestioneSale(GUI)</w:t>
+            </w:r>
+          </w:p>
+          <w:p>
+            <w:r>
+              <w:t>-Meeting</w:t>
+            </w:r>
+          </w:p>
+          <w:p>
+            <w:r>
+              <w:t>-PartecipazioneMeeting</w:t>
+            </w:r>
+          </w:p>
+          <w:p>
+            <w:r>
+              <w:t>-SalaRiunione</w:t>
+            </w:r>
+          </w:p>
+          <w:p>
+            <w:r>
+              <w:t>-Tutti i DAO</w:t>
+            </w:r>
+          </w:p>
+          <w:p/>
+        </w:tc>
+      </w:tr>
+    </w:tbl>
+    <w:p/>
+    <w:p/>
+    <w:p>
+      <w:pPr>
+        <w:rPr>
+          <w:rFonts w:asciiTheme="majorHAnsi" w:eastAsiaTheme="majorEastAsia" w:hAnsiTheme="majorHAnsi" w:cstheme="majorBidi"/>
+          <w:color w:val="2F5496" w:themeColor="accent1" w:themeShade="BF"/>
           <w:sz w:val="32"/>
           <w:szCs w:val="32"/>
         </w:rPr>
@@ -4357,7 +4824,15 @@
           </w:p>
           <w:p>
             <w:r>
+              <w:t>-</w:t>
+            </w:r>
+            <w:r>
               <w:t>MeetingListRenderer</w:t>
+            </w:r>
+          </w:p>
+          <w:p>
+            <w:r>
+              <w:t>-ProgettoListRenderer</w:t>
             </w:r>
           </w:p>
         </w:tc>
@@ -4382,7 +4857,7 @@
     </w:p>
     <w:tbl>
       <w:tblPr>
-        <w:tblpPr w:leftFromText="141" w:rightFromText="141" w:vertAnchor="page" w:horzAnchor="margin" w:tblpY="6861"/>
+        <w:tblpPr w:leftFromText="141" w:rightFromText="141" w:vertAnchor="page" w:horzAnchor="margin" w:tblpY="7364"/>
         <w:tblW w:w="0" w:type="auto"/>
         <w:tblBorders>
           <w:top w:val="single" w:sz="4" w:space="0" w:color="auto"/>
@@ -4554,7 +5029,6 @@
               <w:t>-Ha un metodo updateAccount() che va a ricavare tutte le informazioni dai campi e con queste richiama il metodo aggiornaInfoDipendente() nel controller</w:t>
             </w:r>
           </w:p>
-          <w:p/>
         </w:tc>
         <w:tc>
           <w:tcPr>
@@ -4790,6 +5264,11 @@
               <w:t>-AmbitoProgetto</w:t>
             </w:r>
           </w:p>
+          <w:p>
+            <w:r>
+              <w:t>-ProgettoListRenderer</w:t>
+            </w:r>
+          </w:p>
         </w:tc>
       </w:tr>
     </w:tbl>
@@ -4804,7 +5283,7 @@
     </w:p>
     <w:tbl>
       <w:tblPr>
-        <w:tblpPr w:leftFromText="141" w:rightFromText="141" w:vertAnchor="page" w:horzAnchor="margin" w:tblpY="7065"/>
+        <w:tblpPr w:leftFromText="141" w:rightFromText="141" w:vertAnchor="page" w:horzAnchor="margin" w:tblpY="7363"/>
         <w:tblW w:w="0" w:type="auto"/>
         <w:tblBorders>
           <w:top w:val="single" w:sz="4" w:space="0" w:color="auto"/>
@@ -5255,7 +5734,13 @@
         <w:pStyle w:val="Titolo2"/>
       </w:pPr>
       <w:r>
-        <w:t>GestisciMeetingDipendente</w:t>
+        <w:t>Gesti</w:t>
+      </w:r>
+      <w:r>
+        <w:t>one</w:t>
+      </w:r>
+      <w:r>
+        <w:t>MeetingDipendente</w:t>
       </w:r>
     </w:p>
     <w:tbl>
@@ -5307,7 +5792,25 @@
                 <w:sz w:val="24"/>
                 <w:szCs w:val="24"/>
               </w:rPr>
-              <w:t>GestisciMeetingDipendente</w:t>
+              <w:t>Gesti</w:t>
+            </w:r>
+            <w:r>
+              <w:rPr>
+                <w:b/>
+                <w:bCs/>
+                <w:sz w:val="24"/>
+                <w:szCs w:val="24"/>
+              </w:rPr>
+              <w:t>one</w:t>
+            </w:r>
+            <w:r>
+              <w:rPr>
+                <w:b/>
+                <w:bCs/>
+                <w:sz w:val="24"/>
+                <w:szCs w:val="24"/>
+              </w:rPr>
+              <w:t>MeetingDipendente</w:t>
             </w:r>
           </w:p>
         </w:tc>
@@ -5509,6 +6012,801 @@
         </w:tc>
       </w:tr>
     </w:tbl>
+    <w:p>
+      <w:pPr>
+        <w:pStyle w:val="Titolo2"/>
+      </w:pPr>
+      <w:r>
+        <w:lastRenderedPageBreak/>
+        <w:t>GestioneProgettiSegreteria</w:t>
+      </w:r>
+    </w:p>
+    <w:tbl>
+      <w:tblPr>
+        <w:tblpPr w:leftFromText="141" w:rightFromText="141" w:vertAnchor="page" w:horzAnchor="margin" w:tblpY="1971"/>
+        <w:tblW w:w="0" w:type="auto"/>
+        <w:tblBorders>
+          <w:top w:val="single" w:sz="4" w:space="0" w:color="auto"/>
+          <w:left w:val="single" w:sz="4" w:space="0" w:color="auto"/>
+          <w:bottom w:val="single" w:sz="4" w:space="0" w:color="auto"/>
+          <w:right w:val="single" w:sz="4" w:space="0" w:color="auto"/>
+          <w:insideH w:val="single" w:sz="4" w:space="0" w:color="auto"/>
+          <w:insideV w:val="single" w:sz="4" w:space="0" w:color="auto"/>
+        </w:tblBorders>
+        <w:tblCellMar>
+          <w:left w:w="70" w:type="dxa"/>
+          <w:right w:w="70" w:type="dxa"/>
+        </w:tblCellMar>
+        <w:tblLook w:val="0000" w:firstRow="0" w:lastRow="0" w:firstColumn="0" w:lastColumn="0" w:noHBand="0" w:noVBand="0"/>
+      </w:tblPr>
+      <w:tblGrid>
+        <w:gridCol w:w="1468"/>
+        <w:gridCol w:w="3169"/>
+        <w:gridCol w:w="4829"/>
+      </w:tblGrid>
+      <w:tr>
+        <w:trPr>
+          <w:trHeight w:val="81"/>
+        </w:trPr>
+        <w:tc>
+          <w:tcPr>
+            <w:tcW w:w="9466" w:type="dxa"/>
+            <w:gridSpan w:val="3"/>
+          </w:tcPr>
+          <w:p>
+            <w:pPr>
+              <w:jc w:val="center"/>
+              <w:rPr>
+                <w:b/>
+                <w:bCs/>
+                <w:sz w:val="24"/>
+                <w:szCs w:val="24"/>
+              </w:rPr>
+            </w:pPr>
+            <w:r>
+              <w:rPr>
+                <w:b/>
+                <w:bCs/>
+                <w:sz w:val="24"/>
+                <w:szCs w:val="24"/>
+              </w:rPr>
+              <w:t>GestioneProgettiSegreteria</w:t>
+            </w:r>
+          </w:p>
+        </w:tc>
+      </w:tr>
+      <w:tr>
+        <w:trPr>
+          <w:trHeight w:val="72"/>
+        </w:trPr>
+        <w:tc>
+          <w:tcPr>
+            <w:tcW w:w="1468" w:type="dxa"/>
+          </w:tcPr>
+          <w:p>
+            <w:r>
+              <w:t>Superclassi:</w:t>
+            </w:r>
+          </w:p>
+        </w:tc>
+        <w:tc>
+          <w:tcPr>
+            <w:tcW w:w="7998" w:type="dxa"/>
+            <w:gridSpan w:val="2"/>
+          </w:tcPr>
+          <w:p>
+            <w:r>
+              <w:t>JFrame</w:t>
+            </w:r>
+          </w:p>
+        </w:tc>
+      </w:tr>
+      <w:tr>
+        <w:trPr>
+          <w:trHeight w:val="103"/>
+        </w:trPr>
+        <w:tc>
+          <w:tcPr>
+            <w:tcW w:w="1468" w:type="dxa"/>
+          </w:tcPr>
+          <w:p>
+            <w:r>
+              <w:t>Sottoclassi:</w:t>
+            </w:r>
+          </w:p>
+        </w:tc>
+        <w:tc>
+          <w:tcPr>
+            <w:tcW w:w="7998" w:type="dxa"/>
+            <w:gridSpan w:val="2"/>
+          </w:tcPr>
+          <w:p/>
+        </w:tc>
+      </w:tr>
+      <w:tr>
+        <w:trPr>
+          <w:trHeight w:val="130"/>
+        </w:trPr>
+        <w:tc>
+          <w:tcPr>
+            <w:tcW w:w="4637" w:type="dxa"/>
+            <w:gridSpan w:val="2"/>
+          </w:tcPr>
+          <w:p>
+            <w:pPr>
+              <w:jc w:val="center"/>
+              <w:rPr>
+                <w:sz w:val="28"/>
+                <w:szCs w:val="28"/>
+              </w:rPr>
+            </w:pPr>
+            <w:r>
+              <w:rPr>
+                <w:sz w:val="28"/>
+                <w:szCs w:val="28"/>
+              </w:rPr>
+              <w:t>Responsabilità</w:t>
+            </w:r>
+          </w:p>
+        </w:tc>
+        <w:tc>
+          <w:tcPr>
+            <w:tcW w:w="4829" w:type="dxa"/>
+          </w:tcPr>
+          <w:p>
+            <w:pPr>
+              <w:jc w:val="center"/>
+              <w:rPr>
+                <w:sz w:val="28"/>
+                <w:szCs w:val="28"/>
+              </w:rPr>
+            </w:pPr>
+            <w:r>
+              <w:rPr>
+                <w:sz w:val="28"/>
+                <w:szCs w:val="28"/>
+              </w:rPr>
+              <w:t>Collaboratori</w:t>
+            </w:r>
+          </w:p>
+        </w:tc>
+      </w:tr>
+      <w:tr>
+        <w:trPr>
+          <w:trHeight w:val="172"/>
+        </w:trPr>
+        <w:tc>
+          <w:tcPr>
+            <w:tcW w:w="4637" w:type="dxa"/>
+            <w:gridSpan w:val="2"/>
+          </w:tcPr>
+          <w:p>
+            <w:r>
+              <w:t xml:space="preserve">-È la finestra in cui </w:t>
+            </w:r>
+            <w:r>
+              <w:t>la segreteria può visualizzare le informazioni su tutti i progetti aziendali</w:t>
+            </w:r>
+          </w:p>
+          <w:p>
+            <w:r>
+              <w:t>-Tutti i progetti sono mostrati in una tabella che può essere filtrata in base agli ambiti , alla tipologia, alla scadenza ed alla terminazione</w:t>
+            </w:r>
+          </w:p>
+          <w:p>
+            <w:r>
+              <w:t>-Di ogni progetto vengono mostrati tutti i partecipanti e tutti i meeting relativi in delle liste apposite</w:t>
+            </w:r>
+          </w:p>
+          <w:p>
+            <w:r>
+              <w:t>-In questa finestra è possibile anche creare nuovi ambiti che i dipendenti potranno poi associare ai progetti</w:t>
+            </w:r>
+          </w:p>
+        </w:tc>
+        <w:tc>
+          <w:tcPr>
+            <w:tcW w:w="4829" w:type="dxa"/>
+          </w:tcPr>
+          <w:p>
+            <w:r>
+              <w:t>-ControllerProgett</w:t>
+            </w:r>
+            <w:r>
+              <w:t>iSegreteria</w:t>
+            </w:r>
+          </w:p>
+          <w:p>
+            <w:r>
+              <w:t>-Progetto</w:t>
+            </w:r>
+          </w:p>
+          <w:p>
+            <w:r>
+              <w:t>-AmbitoProgetto</w:t>
+            </w:r>
+          </w:p>
+          <w:p>
+            <w:r>
+              <w:t>-</w:t>
+            </w:r>
+            <w:r>
+              <w:t>Meeting</w:t>
+            </w:r>
+          </w:p>
+          <w:p>
+            <w:r>
+              <w:t>-PartecipantiListRenderer</w:t>
+            </w:r>
+          </w:p>
+          <w:p>
+            <w:r>
+              <w:t>-MeetingListRenderer</w:t>
+            </w:r>
+          </w:p>
+          <w:p/>
+          <w:p/>
+        </w:tc>
+      </w:tr>
+    </w:tbl>
+    <w:p/>
+    <w:p>
+      <w:pPr>
+        <w:pStyle w:val="Titolo2"/>
+      </w:pPr>
+      <w:r>
+        <w:t>GestioneMeetingSegreteria</w:t>
+      </w:r>
+    </w:p>
+    <w:tbl>
+      <w:tblPr>
+        <w:tblpPr w:leftFromText="141" w:rightFromText="141" w:vertAnchor="page" w:horzAnchor="margin" w:tblpY="8654"/>
+        <w:tblW w:w="0" w:type="auto"/>
+        <w:tblBorders>
+          <w:top w:val="single" w:sz="4" w:space="0" w:color="auto"/>
+          <w:left w:val="single" w:sz="4" w:space="0" w:color="auto"/>
+          <w:bottom w:val="single" w:sz="4" w:space="0" w:color="auto"/>
+          <w:right w:val="single" w:sz="4" w:space="0" w:color="auto"/>
+          <w:insideH w:val="single" w:sz="4" w:space="0" w:color="auto"/>
+          <w:insideV w:val="single" w:sz="4" w:space="0" w:color="auto"/>
+        </w:tblBorders>
+        <w:tblCellMar>
+          <w:left w:w="70" w:type="dxa"/>
+          <w:right w:w="70" w:type="dxa"/>
+        </w:tblCellMar>
+        <w:tblLook w:val="0000" w:firstRow="0" w:lastRow="0" w:firstColumn="0" w:lastColumn="0" w:noHBand="0" w:noVBand="0"/>
+      </w:tblPr>
+      <w:tblGrid>
+        <w:gridCol w:w="1468"/>
+        <w:gridCol w:w="3169"/>
+        <w:gridCol w:w="4829"/>
+      </w:tblGrid>
+      <w:tr>
+        <w:trPr>
+          <w:trHeight w:val="81"/>
+        </w:trPr>
+        <w:tc>
+          <w:tcPr>
+            <w:tcW w:w="9466" w:type="dxa"/>
+            <w:gridSpan w:val="3"/>
+          </w:tcPr>
+          <w:p>
+            <w:pPr>
+              <w:jc w:val="center"/>
+              <w:rPr>
+                <w:b/>
+                <w:bCs/>
+                <w:sz w:val="24"/>
+                <w:szCs w:val="24"/>
+              </w:rPr>
+            </w:pPr>
+            <w:r>
+              <w:rPr>
+                <w:b/>
+                <w:bCs/>
+                <w:sz w:val="24"/>
+                <w:szCs w:val="24"/>
+              </w:rPr>
+              <w:t>GestioneMeeting</w:t>
+            </w:r>
+            <w:r>
+              <w:rPr>
+                <w:b/>
+                <w:bCs/>
+                <w:sz w:val="24"/>
+                <w:szCs w:val="24"/>
+              </w:rPr>
+              <w:t>Segreteria</w:t>
+            </w:r>
+          </w:p>
+        </w:tc>
+      </w:tr>
+      <w:tr>
+        <w:trPr>
+          <w:trHeight w:val="72"/>
+        </w:trPr>
+        <w:tc>
+          <w:tcPr>
+            <w:tcW w:w="1468" w:type="dxa"/>
+          </w:tcPr>
+          <w:p>
+            <w:r>
+              <w:t>Superclassi:</w:t>
+            </w:r>
+          </w:p>
+        </w:tc>
+        <w:tc>
+          <w:tcPr>
+            <w:tcW w:w="7998" w:type="dxa"/>
+            <w:gridSpan w:val="2"/>
+          </w:tcPr>
+          <w:p>
+            <w:r>
+              <w:t>JFrame</w:t>
+            </w:r>
+          </w:p>
+        </w:tc>
+      </w:tr>
+      <w:tr>
+        <w:trPr>
+          <w:trHeight w:val="103"/>
+        </w:trPr>
+        <w:tc>
+          <w:tcPr>
+            <w:tcW w:w="1468" w:type="dxa"/>
+          </w:tcPr>
+          <w:p>
+            <w:r>
+              <w:t>Sottoclassi:</w:t>
+            </w:r>
+          </w:p>
+        </w:tc>
+        <w:tc>
+          <w:tcPr>
+            <w:tcW w:w="7998" w:type="dxa"/>
+            <w:gridSpan w:val="2"/>
+          </w:tcPr>
+          <w:p/>
+        </w:tc>
+      </w:tr>
+      <w:tr>
+        <w:trPr>
+          <w:trHeight w:val="130"/>
+        </w:trPr>
+        <w:tc>
+          <w:tcPr>
+            <w:tcW w:w="4637" w:type="dxa"/>
+            <w:gridSpan w:val="2"/>
+          </w:tcPr>
+          <w:p>
+            <w:pPr>
+              <w:jc w:val="center"/>
+              <w:rPr>
+                <w:sz w:val="28"/>
+                <w:szCs w:val="28"/>
+              </w:rPr>
+            </w:pPr>
+            <w:r>
+              <w:rPr>
+                <w:sz w:val="28"/>
+                <w:szCs w:val="28"/>
+              </w:rPr>
+              <w:t>Responsabilità</w:t>
+            </w:r>
+          </w:p>
+        </w:tc>
+        <w:tc>
+          <w:tcPr>
+            <w:tcW w:w="4829" w:type="dxa"/>
+          </w:tcPr>
+          <w:p>
+            <w:pPr>
+              <w:jc w:val="center"/>
+              <w:rPr>
+                <w:sz w:val="28"/>
+                <w:szCs w:val="28"/>
+              </w:rPr>
+            </w:pPr>
+            <w:r>
+              <w:rPr>
+                <w:sz w:val="28"/>
+                <w:szCs w:val="28"/>
+              </w:rPr>
+              <w:t>Collaboratori</w:t>
+            </w:r>
+          </w:p>
+        </w:tc>
+      </w:tr>
+      <w:tr>
+        <w:trPr>
+          <w:trHeight w:val="172"/>
+        </w:trPr>
+        <w:tc>
+          <w:tcPr>
+            <w:tcW w:w="4637" w:type="dxa"/>
+            <w:gridSpan w:val="2"/>
+          </w:tcPr>
+          <w:p>
+            <w:r>
+              <w:t xml:space="preserve">-È la finestra in cui </w:t>
+            </w:r>
+            <w:r>
+              <w:t>la segreteria può visualizzare le informazioni su tutti i meeting aziendali</w:t>
+            </w:r>
+          </w:p>
+          <w:p>
+            <w:r>
+              <w:t>-</w:t>
+            </w:r>
+            <w:r>
+              <w:t xml:space="preserve">Tutti i </w:t>
+            </w:r>
+            <w:r>
+              <w:t xml:space="preserve">meeting </w:t>
+            </w:r>
+            <w:r>
+              <w:t>sono mostrati in una tabella che può essere filtrata in base a</w:t>
+            </w:r>
+            <w:r>
+              <w:t>lla sala, alla piattaforma ed al tipo di meeting(telematico o fisico)</w:t>
+            </w:r>
+          </w:p>
+          <w:p>
+            <w:r>
+              <w:t>-Di ogni meeting vengono mostrati gli invitati in una lista apposita, nella stessa lista l’organizzatore è contrassegnato con una checkbox</w:t>
+            </w:r>
+          </w:p>
+          <w:p>
+            <w:r>
+              <w:t xml:space="preserve">-Per ogni meeting viene anche mostrato il nome del progetto discusso </w:t>
+            </w:r>
+          </w:p>
+        </w:tc>
+        <w:tc>
+          <w:tcPr>
+            <w:tcW w:w="4829" w:type="dxa"/>
+          </w:tcPr>
+          <w:p>
+            <w:pPr>
+              <w:rPr>
+                <w:lang w:val="en-US"/>
+              </w:rPr>
+            </w:pPr>
+            <w:r>
+              <w:rPr>
+                <w:lang w:val="en-US"/>
+              </w:rPr>
+              <w:t>-ControllerMeeting</w:t>
+            </w:r>
+            <w:r>
+              <w:rPr>
+                <w:lang w:val="en-US"/>
+              </w:rPr>
+              <w:t>Segreteria</w:t>
+            </w:r>
+          </w:p>
+          <w:p>
+            <w:pPr>
+              <w:rPr>
+                <w:lang w:val="en-US"/>
+              </w:rPr>
+            </w:pPr>
+            <w:r>
+              <w:rPr>
+                <w:lang w:val="en-US"/>
+              </w:rPr>
+              <w:t>-MeetingTableModel</w:t>
+            </w:r>
+          </w:p>
+          <w:p>
+            <w:pPr>
+              <w:rPr>
+                <w:lang w:val="en-US"/>
+              </w:rPr>
+            </w:pPr>
+            <w:r>
+              <w:rPr>
+                <w:lang w:val="en-US"/>
+              </w:rPr>
+              <w:t>-</w:t>
+            </w:r>
+            <w:r>
+              <w:rPr>
+                <w:lang w:val="en-US"/>
+              </w:rPr>
+              <w:t>Meeting</w:t>
+            </w:r>
+          </w:p>
+          <w:p>
+            <w:pPr>
+              <w:rPr>
+                <w:lang w:val="en-US"/>
+              </w:rPr>
+            </w:pPr>
+            <w:r>
+              <w:rPr>
+                <w:lang w:val="en-US"/>
+              </w:rPr>
+              <w:t>-PartecipazioneMeeting</w:t>
+            </w:r>
+          </w:p>
+          <w:p>
+            <w:pPr>
+              <w:rPr>
+                <w:lang w:val="en-US"/>
+              </w:rPr>
+            </w:pPr>
+            <w:r>
+              <w:rPr>
+                <w:lang w:val="en-US"/>
+              </w:rPr>
+              <w:t>-InvitatiListRenderer</w:t>
+            </w:r>
+          </w:p>
+        </w:tc>
+      </w:tr>
+    </w:tbl>
+    <w:p>
+      <w:pPr>
+        <w:rPr>
+          <w:rFonts w:asciiTheme="majorHAnsi" w:eastAsiaTheme="majorEastAsia" w:hAnsiTheme="majorHAnsi" w:cstheme="majorBidi"/>
+          <w:color w:val="2F5496" w:themeColor="accent1" w:themeShade="BF"/>
+          <w:sz w:val="26"/>
+          <w:szCs w:val="26"/>
+          <w:lang w:val="en-US"/>
+        </w:rPr>
+      </w:pPr>
+      <w:r>
+        <w:rPr>
+          <w:lang w:val="en-US"/>
+        </w:rPr>
+        <w:br w:type="page"/>
+      </w:r>
+    </w:p>
+    <w:p>
+      <w:pPr>
+        <w:pStyle w:val="Titolo2"/>
+      </w:pPr>
+      <w:r>
+        <w:lastRenderedPageBreak/>
+        <w:t>GestioneSale</w:t>
+      </w:r>
+    </w:p>
+    <w:tbl>
+      <w:tblPr>
+        <w:tblpPr w:leftFromText="141" w:rightFromText="141" w:vertAnchor="page" w:horzAnchor="margin" w:tblpY="1971"/>
+        <w:tblW w:w="0" w:type="auto"/>
+        <w:tblBorders>
+          <w:top w:val="single" w:sz="4" w:space="0" w:color="auto"/>
+          <w:left w:val="single" w:sz="4" w:space="0" w:color="auto"/>
+          <w:bottom w:val="single" w:sz="4" w:space="0" w:color="auto"/>
+          <w:right w:val="single" w:sz="4" w:space="0" w:color="auto"/>
+          <w:insideH w:val="single" w:sz="4" w:space="0" w:color="auto"/>
+          <w:insideV w:val="single" w:sz="4" w:space="0" w:color="auto"/>
+        </w:tblBorders>
+        <w:tblCellMar>
+          <w:left w:w="70" w:type="dxa"/>
+          <w:right w:w="70" w:type="dxa"/>
+        </w:tblCellMar>
+        <w:tblLook w:val="0000" w:firstRow="0" w:lastRow="0" w:firstColumn="0" w:lastColumn="0" w:noHBand="0" w:noVBand="0"/>
+      </w:tblPr>
+      <w:tblGrid>
+        <w:gridCol w:w="1468"/>
+        <w:gridCol w:w="3169"/>
+        <w:gridCol w:w="4829"/>
+      </w:tblGrid>
+      <w:tr>
+        <w:trPr>
+          <w:trHeight w:val="81"/>
+        </w:trPr>
+        <w:tc>
+          <w:tcPr>
+            <w:tcW w:w="9466" w:type="dxa"/>
+            <w:gridSpan w:val="3"/>
+          </w:tcPr>
+          <w:p>
+            <w:pPr>
+              <w:jc w:val="center"/>
+              <w:rPr>
+                <w:b/>
+                <w:bCs/>
+                <w:sz w:val="24"/>
+                <w:szCs w:val="24"/>
+              </w:rPr>
+            </w:pPr>
+            <w:r>
+              <w:rPr>
+                <w:b/>
+                <w:bCs/>
+                <w:sz w:val="24"/>
+                <w:szCs w:val="24"/>
+              </w:rPr>
+              <w:t>Gestione</w:t>
+            </w:r>
+            <w:r>
+              <w:rPr>
+                <w:b/>
+                <w:bCs/>
+                <w:sz w:val="24"/>
+                <w:szCs w:val="24"/>
+              </w:rPr>
+              <w:t>Sale</w:t>
+            </w:r>
+          </w:p>
+        </w:tc>
+      </w:tr>
+      <w:tr>
+        <w:trPr>
+          <w:trHeight w:val="72"/>
+        </w:trPr>
+        <w:tc>
+          <w:tcPr>
+            <w:tcW w:w="1468" w:type="dxa"/>
+          </w:tcPr>
+          <w:p>
+            <w:r>
+              <w:t>Superclassi:</w:t>
+            </w:r>
+          </w:p>
+        </w:tc>
+        <w:tc>
+          <w:tcPr>
+            <w:tcW w:w="7998" w:type="dxa"/>
+            <w:gridSpan w:val="2"/>
+          </w:tcPr>
+          <w:p>
+            <w:r>
+              <w:t>JFrame</w:t>
+            </w:r>
+          </w:p>
+        </w:tc>
+      </w:tr>
+      <w:tr>
+        <w:trPr>
+          <w:trHeight w:val="103"/>
+        </w:trPr>
+        <w:tc>
+          <w:tcPr>
+            <w:tcW w:w="1468" w:type="dxa"/>
+          </w:tcPr>
+          <w:p>
+            <w:r>
+              <w:t>Sottoclassi:</w:t>
+            </w:r>
+          </w:p>
+        </w:tc>
+        <w:tc>
+          <w:tcPr>
+            <w:tcW w:w="7998" w:type="dxa"/>
+            <w:gridSpan w:val="2"/>
+          </w:tcPr>
+          <w:p/>
+        </w:tc>
+      </w:tr>
+      <w:tr>
+        <w:trPr>
+          <w:trHeight w:val="130"/>
+        </w:trPr>
+        <w:tc>
+          <w:tcPr>
+            <w:tcW w:w="4637" w:type="dxa"/>
+            <w:gridSpan w:val="2"/>
+          </w:tcPr>
+          <w:p>
+            <w:pPr>
+              <w:jc w:val="center"/>
+              <w:rPr>
+                <w:sz w:val="28"/>
+                <w:szCs w:val="28"/>
+              </w:rPr>
+            </w:pPr>
+            <w:r>
+              <w:rPr>
+                <w:sz w:val="28"/>
+                <w:szCs w:val="28"/>
+              </w:rPr>
+              <w:t>Responsabilità</w:t>
+            </w:r>
+          </w:p>
+        </w:tc>
+        <w:tc>
+          <w:tcPr>
+            <w:tcW w:w="4829" w:type="dxa"/>
+          </w:tcPr>
+          <w:p>
+            <w:pPr>
+              <w:jc w:val="center"/>
+              <w:rPr>
+                <w:sz w:val="28"/>
+                <w:szCs w:val="28"/>
+              </w:rPr>
+            </w:pPr>
+            <w:r>
+              <w:rPr>
+                <w:sz w:val="28"/>
+                <w:szCs w:val="28"/>
+              </w:rPr>
+              <w:t>Collaboratori</w:t>
+            </w:r>
+          </w:p>
+        </w:tc>
+      </w:tr>
+      <w:tr>
+        <w:trPr>
+          <w:trHeight w:val="172"/>
+        </w:trPr>
+        <w:tc>
+          <w:tcPr>
+            <w:tcW w:w="4637" w:type="dxa"/>
+            <w:gridSpan w:val="2"/>
+          </w:tcPr>
+          <w:p>
+            <w:r>
+              <w:t xml:space="preserve">-È la finestra in cui la segreteria </w:t>
+            </w:r>
+            <w:r>
+              <w:t>può aggiungere della Sale Riunioni aziendali, modificare quelle attuali oppure eliminarle</w:t>
+            </w:r>
+          </w:p>
+          <w:p>
+            <w:r>
+              <w:t>-Sulla sinistra vengono mostrate tutte le informazioni della sala (nome, capienza, indirizzo e piano)</w:t>
+            </w:r>
+          </w:p>
+          <w:p>
+            <w:r>
+              <w:t xml:space="preserve">-Sulla destra vengono mostrate tutte le Sale </w:t>
+            </w:r>
+            <w:r>
+              <w:t xml:space="preserve">con relativa capienza </w:t>
+            </w:r>
+            <w:r>
+              <w:t>in un apposita lista</w:t>
+            </w:r>
+          </w:p>
+          <w:p/>
+        </w:tc>
+        <w:tc>
+          <w:tcPr>
+            <w:tcW w:w="4829" w:type="dxa"/>
+          </w:tcPr>
+          <w:p>
+            <w:r>
+              <w:t>-Controller</w:t>
+            </w:r>
+            <w:r>
+              <w:t>Meeting</w:t>
+            </w:r>
+            <w:r>
+              <w:t>Segreteria</w:t>
+            </w:r>
+          </w:p>
+          <w:p>
+            <w:r>
+              <w:t>-</w:t>
+            </w:r>
+            <w:r>
+              <w:t>SalaRiunione</w:t>
+            </w:r>
+          </w:p>
+          <w:p/>
+          <w:p/>
+        </w:tc>
+      </w:tr>
+    </w:tbl>
+    <w:p>
+      <w:pPr>
+        <w:rPr>
+          <w:rFonts w:asciiTheme="majorHAnsi" w:eastAsiaTheme="majorEastAsia" w:hAnsiTheme="majorHAnsi" w:cstheme="majorBidi"/>
+          <w:color w:val="2F5496" w:themeColor="accent1" w:themeShade="BF"/>
+          <w:sz w:val="26"/>
+          <w:szCs w:val="26"/>
+        </w:rPr>
+      </w:pPr>
+      <w:r>
+        <w:br w:type="page"/>
+      </w:r>
+    </w:p>
     <w:p>
       <w:pPr>
         <w:pStyle w:val="Titolo2"/>
@@ -7371,11 +8669,656 @@
     <w:p/>
     <w:p/>
     <w:p/>
-    <w:p/>
-    <w:p/>
-    <w:p/>
-    <w:p/>
-    <w:p/>
+    <w:p>
+      <w:pPr>
+        <w:pStyle w:val="Titolo2"/>
+      </w:pPr>
+      <w:r>
+        <w:lastRenderedPageBreak/>
+        <w:t>InvitatiListRenderer</w:t>
+      </w:r>
+    </w:p>
+    <w:tbl>
+      <w:tblPr>
+        <w:tblpPr w:leftFromText="141" w:rightFromText="141" w:vertAnchor="page" w:horzAnchor="margin" w:tblpY="1903"/>
+        <w:tblW w:w="0" w:type="auto"/>
+        <w:tblBorders>
+          <w:top w:val="single" w:sz="4" w:space="0" w:color="auto"/>
+          <w:left w:val="single" w:sz="4" w:space="0" w:color="auto"/>
+          <w:bottom w:val="single" w:sz="4" w:space="0" w:color="auto"/>
+          <w:right w:val="single" w:sz="4" w:space="0" w:color="auto"/>
+          <w:insideH w:val="single" w:sz="4" w:space="0" w:color="auto"/>
+          <w:insideV w:val="single" w:sz="4" w:space="0" w:color="auto"/>
+        </w:tblBorders>
+        <w:tblCellMar>
+          <w:left w:w="70" w:type="dxa"/>
+          <w:right w:w="70" w:type="dxa"/>
+        </w:tblCellMar>
+        <w:tblLook w:val="0000" w:firstRow="0" w:lastRow="0" w:firstColumn="0" w:lastColumn="0" w:noHBand="0" w:noVBand="0"/>
+      </w:tblPr>
+      <w:tblGrid>
+        <w:gridCol w:w="1468"/>
+        <w:gridCol w:w="3169"/>
+        <w:gridCol w:w="4829"/>
+      </w:tblGrid>
+      <w:tr>
+        <w:trPr>
+          <w:trHeight w:val="81"/>
+        </w:trPr>
+        <w:tc>
+          <w:tcPr>
+            <w:tcW w:w="9466" w:type="dxa"/>
+            <w:gridSpan w:val="3"/>
+          </w:tcPr>
+          <w:p>
+            <w:pPr>
+              <w:jc w:val="center"/>
+              <w:rPr>
+                <w:b/>
+                <w:bCs/>
+                <w:sz w:val="24"/>
+                <w:szCs w:val="24"/>
+              </w:rPr>
+            </w:pPr>
+            <w:r>
+              <w:rPr>
+                <w:b/>
+                <w:bCs/>
+                <w:sz w:val="24"/>
+                <w:szCs w:val="24"/>
+              </w:rPr>
+              <w:t>InvitatiListRenderer</w:t>
+            </w:r>
+          </w:p>
+        </w:tc>
+      </w:tr>
+      <w:tr>
+        <w:trPr>
+          <w:trHeight w:val="72"/>
+        </w:trPr>
+        <w:tc>
+          <w:tcPr>
+            <w:tcW w:w="1468" w:type="dxa"/>
+          </w:tcPr>
+          <w:p>
+            <w:r>
+              <w:t>Superclassi:</w:t>
+            </w:r>
+          </w:p>
+        </w:tc>
+        <w:tc>
+          <w:tcPr>
+            <w:tcW w:w="7998" w:type="dxa"/>
+            <w:gridSpan w:val="2"/>
+          </w:tcPr>
+          <w:p>
+            <w:r>
+              <w:t>Object , IMPLEMENTAZIONI :ListCellRender</w:t>
+            </w:r>
+            <w:r>
+              <w:t>er&lt;PartecipazioneMeeting&gt;</w:t>
+            </w:r>
+            <w:r>
+              <w:t xml:space="preserve"> (Interfaccia)</w:t>
+            </w:r>
+          </w:p>
+        </w:tc>
+      </w:tr>
+      <w:tr>
+        <w:trPr>
+          <w:trHeight w:val="103"/>
+        </w:trPr>
+        <w:tc>
+          <w:tcPr>
+            <w:tcW w:w="1468" w:type="dxa"/>
+          </w:tcPr>
+          <w:p>
+            <w:r>
+              <w:t>Sottoclassi:</w:t>
+            </w:r>
+          </w:p>
+        </w:tc>
+        <w:tc>
+          <w:tcPr>
+            <w:tcW w:w="7998" w:type="dxa"/>
+            <w:gridSpan w:val="2"/>
+          </w:tcPr>
+          <w:p/>
+        </w:tc>
+      </w:tr>
+      <w:tr>
+        <w:trPr>
+          <w:trHeight w:val="130"/>
+        </w:trPr>
+        <w:tc>
+          <w:tcPr>
+            <w:tcW w:w="4637" w:type="dxa"/>
+            <w:gridSpan w:val="2"/>
+          </w:tcPr>
+          <w:p>
+            <w:pPr>
+              <w:jc w:val="center"/>
+              <w:rPr>
+                <w:sz w:val="28"/>
+                <w:szCs w:val="28"/>
+              </w:rPr>
+            </w:pPr>
+            <w:r>
+              <w:rPr>
+                <w:sz w:val="28"/>
+                <w:szCs w:val="28"/>
+              </w:rPr>
+              <w:t>Responsabilità</w:t>
+            </w:r>
+          </w:p>
+        </w:tc>
+        <w:tc>
+          <w:tcPr>
+            <w:tcW w:w="4829" w:type="dxa"/>
+          </w:tcPr>
+          <w:p>
+            <w:pPr>
+              <w:jc w:val="center"/>
+              <w:rPr>
+                <w:sz w:val="28"/>
+                <w:szCs w:val="28"/>
+              </w:rPr>
+            </w:pPr>
+            <w:r>
+              <w:rPr>
+                <w:sz w:val="28"/>
+                <w:szCs w:val="28"/>
+              </w:rPr>
+              <w:t>Collaboratori</w:t>
+            </w:r>
+          </w:p>
+        </w:tc>
+      </w:tr>
+      <w:tr>
+        <w:trPr>
+          <w:trHeight w:val="172"/>
+        </w:trPr>
+        <w:tc>
+          <w:tcPr>
+            <w:tcW w:w="4637" w:type="dxa"/>
+            <w:gridSpan w:val="2"/>
+          </w:tcPr>
+          <w:p>
+            <w:r>
+              <w:t xml:space="preserve">-Ha lo scopo </w:t>
+            </w:r>
+            <w:r>
+              <w:t>di far visualizzare correttamente gli invitati ad un meeting all’interno delle JList</w:t>
+            </w:r>
+          </w:p>
+          <w:p>
+            <w:r>
+              <w:t>-Oltre al nome dell’invitato fa visualizzare un checkbox per indicare se questo sia l’organizzatore del meeting o meno</w:t>
+            </w:r>
+          </w:p>
+          <w:p/>
+        </w:tc>
+        <w:tc>
+          <w:tcPr>
+            <w:tcW w:w="4829" w:type="dxa"/>
+          </w:tcPr>
+          <w:p>
+            <w:r>
+              <w:t>-</w:t>
+            </w:r>
+            <w:r>
+              <w:t>Partecipazione</w:t>
+            </w:r>
+            <w:r>
+              <w:t>Meeting</w:t>
+            </w:r>
+          </w:p>
+          <w:p/>
+          <w:p/>
+        </w:tc>
+      </w:tr>
+    </w:tbl>
+    <w:p/>
+    <w:p>
+      <w:pPr>
+        <w:pStyle w:val="Titolo2"/>
+      </w:pPr>
+      <w:r>
+        <w:t>PartecipantiListRenderer</w:t>
+      </w:r>
+    </w:p>
+    <w:tbl>
+      <w:tblPr>
+        <w:tblpPr w:leftFromText="141" w:rightFromText="141" w:vertAnchor="page" w:horzAnchor="margin" w:tblpY="6984"/>
+        <w:tblW w:w="0" w:type="auto"/>
+        <w:tblBorders>
+          <w:top w:val="single" w:sz="4" w:space="0" w:color="auto"/>
+          <w:left w:val="single" w:sz="4" w:space="0" w:color="auto"/>
+          <w:bottom w:val="single" w:sz="4" w:space="0" w:color="auto"/>
+          <w:right w:val="single" w:sz="4" w:space="0" w:color="auto"/>
+          <w:insideH w:val="single" w:sz="4" w:space="0" w:color="auto"/>
+          <w:insideV w:val="single" w:sz="4" w:space="0" w:color="auto"/>
+        </w:tblBorders>
+        <w:tblCellMar>
+          <w:left w:w="70" w:type="dxa"/>
+          <w:right w:w="70" w:type="dxa"/>
+        </w:tblCellMar>
+        <w:tblLook w:val="0000" w:firstRow="0" w:lastRow="0" w:firstColumn="0" w:lastColumn="0" w:noHBand="0" w:noVBand="0"/>
+      </w:tblPr>
+      <w:tblGrid>
+        <w:gridCol w:w="1468"/>
+        <w:gridCol w:w="3169"/>
+        <w:gridCol w:w="4829"/>
+      </w:tblGrid>
+      <w:tr>
+        <w:trPr>
+          <w:trHeight w:val="81"/>
+        </w:trPr>
+        <w:tc>
+          <w:tcPr>
+            <w:tcW w:w="9466" w:type="dxa"/>
+            <w:gridSpan w:val="3"/>
+          </w:tcPr>
+          <w:p>
+            <w:pPr>
+              <w:jc w:val="center"/>
+              <w:rPr>
+                <w:b/>
+                <w:bCs/>
+                <w:sz w:val="24"/>
+                <w:szCs w:val="24"/>
+              </w:rPr>
+            </w:pPr>
+            <w:r>
+              <w:rPr>
+                <w:b/>
+                <w:bCs/>
+                <w:sz w:val="24"/>
+                <w:szCs w:val="24"/>
+              </w:rPr>
+              <w:t>Partecipanti</w:t>
+            </w:r>
+            <w:r>
+              <w:rPr>
+                <w:b/>
+                <w:bCs/>
+                <w:sz w:val="24"/>
+                <w:szCs w:val="24"/>
+              </w:rPr>
+              <w:t>ListRenderer</w:t>
+            </w:r>
+          </w:p>
+        </w:tc>
+      </w:tr>
+      <w:tr>
+        <w:trPr>
+          <w:trHeight w:val="72"/>
+        </w:trPr>
+        <w:tc>
+          <w:tcPr>
+            <w:tcW w:w="1468" w:type="dxa"/>
+          </w:tcPr>
+          <w:p>
+            <w:r>
+              <w:t>Superclassi:</w:t>
+            </w:r>
+          </w:p>
+        </w:tc>
+        <w:tc>
+          <w:tcPr>
+            <w:tcW w:w="7998" w:type="dxa"/>
+            <w:gridSpan w:val="2"/>
+          </w:tcPr>
+          <w:p>
+            <w:r>
+              <w:t>Object , IMPLEMENTAZIONI :ListCellRenderer&lt;</w:t>
+            </w:r>
+            <w:r>
+              <w:t>CollaborazioneProgetto</w:t>
+            </w:r>
+            <w:r>
+              <w:t>&gt; (Interfaccia)</w:t>
+            </w:r>
+          </w:p>
+        </w:tc>
+      </w:tr>
+      <w:tr>
+        <w:trPr>
+          <w:trHeight w:val="103"/>
+        </w:trPr>
+        <w:tc>
+          <w:tcPr>
+            <w:tcW w:w="1468" w:type="dxa"/>
+          </w:tcPr>
+          <w:p>
+            <w:r>
+              <w:t>Sottoclassi:</w:t>
+            </w:r>
+          </w:p>
+        </w:tc>
+        <w:tc>
+          <w:tcPr>
+            <w:tcW w:w="7998" w:type="dxa"/>
+            <w:gridSpan w:val="2"/>
+          </w:tcPr>
+          <w:p/>
+        </w:tc>
+      </w:tr>
+      <w:tr>
+        <w:trPr>
+          <w:trHeight w:val="130"/>
+        </w:trPr>
+        <w:tc>
+          <w:tcPr>
+            <w:tcW w:w="4637" w:type="dxa"/>
+            <w:gridSpan w:val="2"/>
+          </w:tcPr>
+          <w:p>
+            <w:pPr>
+              <w:jc w:val="center"/>
+              <w:rPr>
+                <w:sz w:val="28"/>
+                <w:szCs w:val="28"/>
+              </w:rPr>
+            </w:pPr>
+            <w:r>
+              <w:rPr>
+                <w:sz w:val="28"/>
+                <w:szCs w:val="28"/>
+              </w:rPr>
+              <w:t>Responsabilità</w:t>
+            </w:r>
+          </w:p>
+        </w:tc>
+        <w:tc>
+          <w:tcPr>
+            <w:tcW w:w="4829" w:type="dxa"/>
+          </w:tcPr>
+          <w:p>
+            <w:pPr>
+              <w:jc w:val="center"/>
+              <w:rPr>
+                <w:sz w:val="28"/>
+                <w:szCs w:val="28"/>
+              </w:rPr>
+            </w:pPr>
+            <w:r>
+              <w:rPr>
+                <w:sz w:val="28"/>
+                <w:szCs w:val="28"/>
+              </w:rPr>
+              <w:t>Collaboratori</w:t>
+            </w:r>
+          </w:p>
+        </w:tc>
+      </w:tr>
+      <w:tr>
+        <w:trPr>
+          <w:trHeight w:val="172"/>
+        </w:trPr>
+        <w:tc>
+          <w:tcPr>
+            <w:tcW w:w="4637" w:type="dxa"/>
+            <w:gridSpan w:val="2"/>
+          </w:tcPr>
+          <w:p>
+            <w:r>
+              <w:t xml:space="preserve">-Ha lo scopo di far visualizzare correttamente </w:t>
+            </w:r>
+            <w:r>
+              <w:t>i partecipanti ad un progetto nelle JList</w:t>
+            </w:r>
+          </w:p>
+          <w:p>
+            <w:r>
+              <w:t>-Di ogni partecipante oltre a mostrare il nome, viene mostrato anche il ruolo nel progetto</w:t>
+            </w:r>
+          </w:p>
+        </w:tc>
+        <w:tc>
+          <w:tcPr>
+            <w:tcW w:w="4829" w:type="dxa"/>
+          </w:tcPr>
+          <w:p>
+            <w:r>
+              <w:t>-</w:t>
+            </w:r>
+            <w:r>
+              <w:t>CollaborazioneProgetto</w:t>
+            </w:r>
+          </w:p>
+          <w:p/>
+          <w:p/>
+        </w:tc>
+      </w:tr>
+    </w:tbl>
+    <w:p/>
+    <w:p>
+      <w:pPr>
+        <w:pStyle w:val="Titolo2"/>
+      </w:pPr>
+      <w:r>
+        <w:t>ProgettoListRenderer</w:t>
+      </w:r>
+    </w:p>
+    <w:tbl>
+      <w:tblPr>
+        <w:tblpPr w:leftFromText="141" w:rightFromText="141" w:vertAnchor="page" w:horzAnchor="margin" w:tblpY="11371"/>
+        <w:tblW w:w="0" w:type="auto"/>
+        <w:tblBorders>
+          <w:top w:val="single" w:sz="4" w:space="0" w:color="auto"/>
+          <w:left w:val="single" w:sz="4" w:space="0" w:color="auto"/>
+          <w:bottom w:val="single" w:sz="4" w:space="0" w:color="auto"/>
+          <w:right w:val="single" w:sz="4" w:space="0" w:color="auto"/>
+          <w:insideH w:val="single" w:sz="4" w:space="0" w:color="auto"/>
+          <w:insideV w:val="single" w:sz="4" w:space="0" w:color="auto"/>
+        </w:tblBorders>
+        <w:tblCellMar>
+          <w:left w:w="70" w:type="dxa"/>
+          <w:right w:w="70" w:type="dxa"/>
+        </w:tblCellMar>
+        <w:tblLook w:val="0000" w:firstRow="0" w:lastRow="0" w:firstColumn="0" w:lastColumn="0" w:noHBand="0" w:noVBand="0"/>
+      </w:tblPr>
+      <w:tblGrid>
+        <w:gridCol w:w="1468"/>
+        <w:gridCol w:w="3169"/>
+        <w:gridCol w:w="4829"/>
+      </w:tblGrid>
+      <w:tr>
+        <w:trPr>
+          <w:trHeight w:val="81"/>
+        </w:trPr>
+        <w:tc>
+          <w:tcPr>
+            <w:tcW w:w="9466" w:type="dxa"/>
+            <w:gridSpan w:val="3"/>
+          </w:tcPr>
+          <w:p>
+            <w:pPr>
+              <w:jc w:val="center"/>
+              <w:rPr>
+                <w:b/>
+                <w:bCs/>
+                <w:sz w:val="24"/>
+                <w:szCs w:val="24"/>
+              </w:rPr>
+            </w:pPr>
+            <w:r>
+              <w:rPr>
+                <w:b/>
+                <w:bCs/>
+                <w:sz w:val="24"/>
+                <w:szCs w:val="24"/>
+              </w:rPr>
+              <w:t>P</w:t>
+            </w:r>
+            <w:r>
+              <w:rPr>
+                <w:b/>
+                <w:bCs/>
+                <w:sz w:val="24"/>
+                <w:szCs w:val="24"/>
+              </w:rPr>
+              <w:t>rogetto</w:t>
+            </w:r>
+            <w:r>
+              <w:rPr>
+                <w:b/>
+                <w:bCs/>
+                <w:sz w:val="24"/>
+                <w:szCs w:val="24"/>
+              </w:rPr>
+              <w:t>ListRenderer</w:t>
+            </w:r>
+          </w:p>
+        </w:tc>
+      </w:tr>
+      <w:tr>
+        <w:trPr>
+          <w:trHeight w:val="72"/>
+        </w:trPr>
+        <w:tc>
+          <w:tcPr>
+            <w:tcW w:w="1468" w:type="dxa"/>
+          </w:tcPr>
+          <w:p>
+            <w:r>
+              <w:t>Superclassi:</w:t>
+            </w:r>
+          </w:p>
+        </w:tc>
+        <w:tc>
+          <w:tcPr>
+            <w:tcW w:w="7998" w:type="dxa"/>
+            <w:gridSpan w:val="2"/>
+          </w:tcPr>
+          <w:p>
+            <w:r>
+              <w:t>Object , IMPLEMENTAZIONI :ListCellRenderer&lt;</w:t>
+            </w:r>
+            <w:r>
+              <w:t xml:space="preserve">Progetto </w:t>
+            </w:r>
+            <w:r>
+              <w:t>&gt; (Interfaccia)</w:t>
+            </w:r>
+          </w:p>
+        </w:tc>
+      </w:tr>
+      <w:tr>
+        <w:trPr>
+          <w:trHeight w:val="103"/>
+        </w:trPr>
+        <w:tc>
+          <w:tcPr>
+            <w:tcW w:w="1468" w:type="dxa"/>
+          </w:tcPr>
+          <w:p>
+            <w:r>
+              <w:t>Sottoclassi:</w:t>
+            </w:r>
+          </w:p>
+        </w:tc>
+        <w:tc>
+          <w:tcPr>
+            <w:tcW w:w="7998" w:type="dxa"/>
+            <w:gridSpan w:val="2"/>
+          </w:tcPr>
+          <w:p/>
+        </w:tc>
+      </w:tr>
+      <w:tr>
+        <w:trPr>
+          <w:trHeight w:val="130"/>
+        </w:trPr>
+        <w:tc>
+          <w:tcPr>
+            <w:tcW w:w="4637" w:type="dxa"/>
+            <w:gridSpan w:val="2"/>
+          </w:tcPr>
+          <w:p>
+            <w:pPr>
+              <w:jc w:val="center"/>
+              <w:rPr>
+                <w:sz w:val="28"/>
+                <w:szCs w:val="28"/>
+              </w:rPr>
+            </w:pPr>
+            <w:r>
+              <w:rPr>
+                <w:sz w:val="28"/>
+                <w:szCs w:val="28"/>
+              </w:rPr>
+              <w:t>Responsabilità</w:t>
+            </w:r>
+          </w:p>
+        </w:tc>
+        <w:tc>
+          <w:tcPr>
+            <w:tcW w:w="4829" w:type="dxa"/>
+          </w:tcPr>
+          <w:p>
+            <w:pPr>
+              <w:jc w:val="center"/>
+              <w:rPr>
+                <w:sz w:val="28"/>
+                <w:szCs w:val="28"/>
+              </w:rPr>
+            </w:pPr>
+            <w:r>
+              <w:rPr>
+                <w:sz w:val="28"/>
+                <w:szCs w:val="28"/>
+              </w:rPr>
+              <w:t>Collaboratori</w:t>
+            </w:r>
+          </w:p>
+        </w:tc>
+      </w:tr>
+      <w:tr>
+        <w:trPr>
+          <w:trHeight w:val="172"/>
+        </w:trPr>
+        <w:tc>
+          <w:tcPr>
+            <w:tcW w:w="4637" w:type="dxa"/>
+            <w:gridSpan w:val="2"/>
+          </w:tcPr>
+          <w:p>
+            <w:r>
+              <w:t xml:space="preserve">-Ha lo scopo di far visualizzare correttamente i </w:t>
+            </w:r>
+            <w:r>
+              <w:t>progetti all’interno delle JList</w:t>
+            </w:r>
+          </w:p>
+          <w:p>
+            <w:r>
+              <w:t>-Di un progetto viene mostrato il nome e la sc</w:t>
+            </w:r>
+            <w:r>
+              <w:t>adenza</w:t>
+            </w:r>
+          </w:p>
+          <w:p/>
+        </w:tc>
+        <w:tc>
+          <w:tcPr>
+            <w:tcW w:w="4829" w:type="dxa"/>
+          </w:tcPr>
+          <w:p>
+            <w:r>
+              <w:t>-</w:t>
+            </w:r>
+            <w:r>
+              <w:t>Progetto</w:t>
+            </w:r>
+          </w:p>
+          <w:p/>
+          <w:p/>
+        </w:tc>
+      </w:tr>
+    </w:tbl>
     <w:p>
       <w:pPr>
         <w:pStyle w:val="Titolo1"/>

</xml_diff>